<commit_message>
Update W3 SQL SUBQUERIES Exercises.docx
Finished all the problems!
</commit_message>
<xml_diff>
--- a/W3 SQL SUBQUERIES Exercises.docx
+++ b/W3 SQL SUBQUERIES Exercises.docx
@@ -724,13 +724,8 @@
         <w:pStyle w:val="ListParagraph"/>
       </w:pPr>
       <w:r>
-        <w:t xml:space="preserve">                 WHERE city = 'New York'</w:t>
-      </w:r>
-      <w:proofErr w:type="gramStart"/>
-      <w:r>
-        <w:t>);</w:t>
-      </w:r>
-      <w:proofErr w:type="gramEnd"/>
+        <w:t xml:space="preserve">                 WHERE city = 'New York');</w:t>
+      </w:r>
     </w:p>
     <w:p/>
     <w:p>
@@ -748,36 +743,7 @@
           <w:szCs w:val="26"/>
           <w:shd w:val="clear" w:color="auto" w:fill="FFFFFF"/>
         </w:rPr>
-        <w:t xml:space="preserve">Write a query to extract the data from the orders table for </w:t>
-      </w:r>
-      <w:proofErr w:type="gramStart"/>
-      <w:r>
-        <w:rPr>
-          <w:rFonts w:ascii="Helvetica" w:hAnsi="Helvetica" w:cs="Helvetica"/>
-          <w:sz w:val="26"/>
-          <w:szCs w:val="26"/>
-          <w:shd w:val="clear" w:color="auto" w:fill="FFFFFF"/>
-        </w:rPr>
-        <w:t>those salesman</w:t>
-      </w:r>
-      <w:proofErr w:type="gramEnd"/>
-      <w:r>
-        <w:rPr>
-          <w:rFonts w:ascii="Helvetica" w:hAnsi="Helvetica" w:cs="Helvetica"/>
-          <w:sz w:val="26"/>
-          <w:szCs w:val="26"/>
-          <w:shd w:val="clear" w:color="auto" w:fill="FFFFFF"/>
-        </w:rPr>
-        <w:t xml:space="preserve"> who earned the maximum commission</w:t>
-      </w:r>
-      <w:r>
-        <w:rPr>
-          <w:rFonts w:ascii="Helvetica" w:hAnsi="Helvetica" w:cs="Helvetica"/>
-          <w:sz w:val="26"/>
-          <w:szCs w:val="26"/>
-          <w:shd w:val="clear" w:color="auto" w:fill="FFFFFF"/>
-        </w:rPr>
-        <w:t>.</w:t>
+        <w:t>Write a query to extract the data from the orders table for those salesman who earned the maximum commission.</w:t>
       </w:r>
     </w:p>
     <w:p>
@@ -904,27 +870,7 @@
           <w:szCs w:val="26"/>
           <w:shd w:val="clear" w:color="auto" w:fill="FFFFFF"/>
         </w:rPr>
-        <w:t xml:space="preserve">Write a query to display all the customers with orders issued on date 17th </w:t>
-      </w:r>
-      <w:proofErr w:type="gramStart"/>
-      <w:r>
-        <w:rPr>
-          <w:rFonts w:ascii="Helvetica" w:hAnsi="Helvetica" w:cs="Helvetica"/>
-          <w:sz w:val="26"/>
-          <w:szCs w:val="26"/>
-          <w:shd w:val="clear" w:color="auto" w:fill="FFFFFF"/>
-        </w:rPr>
-        <w:t>August,</w:t>
-      </w:r>
-      <w:proofErr w:type="gramEnd"/>
-      <w:r>
-        <w:rPr>
-          <w:rFonts w:ascii="Helvetica" w:hAnsi="Helvetica" w:cs="Helvetica"/>
-          <w:sz w:val="26"/>
-          <w:szCs w:val="26"/>
-          <w:shd w:val="clear" w:color="auto" w:fill="FFFFFF"/>
-        </w:rPr>
-        <w:t xml:space="preserve"> 2012.</w:t>
+        <w:t>Write a query to display all the customers with orders issued on date 17th August, 2012.</w:t>
       </w:r>
     </w:p>
     <w:p>
@@ -1015,16 +961,7 @@
           <w:szCs w:val="26"/>
           <w:shd w:val="clear" w:color="auto" w:fill="FFFFFF"/>
         </w:rPr>
-        <w:t>Write a query to find the name and numbers of all salesmen who had more than one customer</w:t>
-      </w:r>
-      <w:r>
-        <w:rPr>
-          <w:rFonts w:ascii="Helvetica" w:hAnsi="Helvetica" w:cs="Helvetica"/>
-          <w:sz w:val="26"/>
-          <w:szCs w:val="26"/>
-          <w:shd w:val="clear" w:color="auto" w:fill="FFFFFF"/>
-        </w:rPr>
-        <w:t>.</w:t>
+        <w:t>Write a query to find the name and numbers of all salesmen who had more than one customer.</w:t>
       </w:r>
     </w:p>
     <w:p>
@@ -1200,11 +1137,9 @@
         <w:t>d.customer_id</w:t>
       </w:r>
       <w:proofErr w:type="spellEnd"/>
-      <w:proofErr w:type="gramStart"/>
       <w:r>
         <w:t>);</w:t>
       </w:r>
-      <w:proofErr w:type="gramEnd"/>
     </w:p>
     <w:p/>
     <w:p>
@@ -1222,27 +1157,7 @@
           <w:szCs w:val="26"/>
           <w:shd w:val="clear" w:color="auto" w:fill="FFFFFF"/>
         </w:rPr>
-        <w:t xml:space="preserve">Write a </w:t>
-      </w:r>
-      <w:proofErr w:type="gramStart"/>
-      <w:r>
-        <w:rPr>
-          <w:rFonts w:ascii="Helvetica" w:hAnsi="Helvetica" w:cs="Helvetica"/>
-          <w:sz w:val="26"/>
-          <w:szCs w:val="26"/>
-          <w:shd w:val="clear" w:color="auto" w:fill="FFFFFF"/>
-        </w:rPr>
-        <w:t>queries</w:t>
-      </w:r>
-      <w:proofErr w:type="gramEnd"/>
-      <w:r>
-        <w:rPr>
-          <w:rFonts w:ascii="Helvetica" w:hAnsi="Helvetica" w:cs="Helvetica"/>
-          <w:sz w:val="26"/>
-          <w:szCs w:val="26"/>
-          <w:shd w:val="clear" w:color="auto" w:fill="FFFFFF"/>
-        </w:rPr>
-        <w:t xml:space="preserve"> to find all orders with order amounts which are on or above-average amounts for their customers.</w:t>
+        <w:t>Write a queries to find all orders with order amounts which are on or above-average amounts for their customers.</w:t>
       </w:r>
     </w:p>
     <w:p>
@@ -1325,11 +1240,9 @@
         <w:t>d.customer_id</w:t>
       </w:r>
       <w:proofErr w:type="spellEnd"/>
-      <w:proofErr w:type="gramStart"/>
       <w:r>
         <w:t>);</w:t>
       </w:r>
-      <w:proofErr w:type="gramEnd"/>
     </w:p>
     <w:p/>
     <w:p>
@@ -1826,13 +1739,8 @@
       </w:r>
       <w:proofErr w:type="spellEnd"/>
       <w:r>
-        <w:t>)</w:t>
-      </w:r>
-      <w:proofErr w:type="gramStart"/>
-      <w:r>
-        <w:t>);</w:t>
-      </w:r>
-      <w:proofErr w:type="gramEnd"/>
+        <w:t>));</w:t>
+      </w:r>
     </w:p>
     <w:p/>
     <w:p>
@@ -2216,27 +2124,7 @@
           <w:szCs w:val="26"/>
           <w:shd w:val="clear" w:color="auto" w:fill="FFFFFF"/>
         </w:rPr>
-        <w:t>Write a query to display all the orders that had amounts that were greater than at least one of the orders on September 10th</w:t>
-      </w:r>
-      <w:proofErr w:type="gramStart"/>
-      <w:r>
-        <w:rPr>
-          <w:rFonts w:ascii="Helvetica" w:hAnsi="Helvetica" w:cs="Helvetica"/>
-          <w:sz w:val="26"/>
-          <w:szCs w:val="26"/>
-          <w:shd w:val="clear" w:color="auto" w:fill="FFFFFF"/>
-        </w:rPr>
-        <w:t xml:space="preserve"> 2012</w:t>
-      </w:r>
-      <w:proofErr w:type="gramEnd"/>
-      <w:r>
-        <w:rPr>
-          <w:rFonts w:ascii="Helvetica" w:hAnsi="Helvetica" w:cs="Helvetica"/>
-          <w:sz w:val="26"/>
-          <w:szCs w:val="26"/>
-          <w:shd w:val="clear" w:color="auto" w:fill="FFFFFF"/>
-        </w:rPr>
-        <w:t>.</w:t>
+        <w:t>Write a query to display all the orders that had amounts that were greater than at least one of the orders on September 10th 2012.</w:t>
       </w:r>
     </w:p>
     <w:p>
@@ -2330,16 +2218,7 @@
           <w:szCs w:val="26"/>
           <w:shd w:val="clear" w:color="auto" w:fill="FFFFFF"/>
         </w:rPr>
-        <w:t>Write a query to find all orders with an amount smaller than any amount for a customer in London. (Using ANY keyword)</w:t>
-      </w:r>
-      <w:r>
-        <w:rPr>
-          <w:rFonts w:ascii="Helvetica" w:hAnsi="Helvetica" w:cs="Helvetica"/>
-          <w:sz w:val="26"/>
-          <w:szCs w:val="26"/>
-          <w:shd w:val="clear" w:color="auto" w:fill="FFFFFF"/>
-        </w:rPr>
-        <w:t>.</w:t>
+        <w:t>Write a query to find all orders with an amount smaller than any amount for a customer in London. (Using ANY keyword).</w:t>
       </w:r>
     </w:p>
     <w:p>
@@ -2444,6 +2323,1699 @@
           <w:numId w:val="1"/>
         </w:numPr>
       </w:pPr>
+      <w:r>
+        <w:rPr>
+          <w:rFonts w:ascii="Helvetica" w:hAnsi="Helvetica" w:cs="Helvetica"/>
+          <w:sz w:val="26"/>
+          <w:szCs w:val="26"/>
+          <w:shd w:val="clear" w:color="auto" w:fill="FFFFFF"/>
+        </w:rPr>
+        <w:t>Write a query to display all orders with an amount smaller than any amount for a customer in London. (Using MAX)</w:t>
+      </w:r>
+      <w:r>
+        <w:rPr>
+          <w:rFonts w:ascii="Helvetica" w:hAnsi="Helvetica" w:cs="Helvetica"/>
+          <w:sz w:val="26"/>
+          <w:szCs w:val="26"/>
+          <w:shd w:val="clear" w:color="auto" w:fill="FFFFFF"/>
+        </w:rPr>
+        <w:t>.</w:t>
+      </w:r>
+    </w:p>
+    <w:p>
+      <w:pPr>
+        <w:pStyle w:val="ListParagraph"/>
+        <w:rPr>
+          <w:rFonts w:ascii="Helvetica" w:hAnsi="Helvetica" w:cs="Helvetica"/>
+          <w:sz w:val="26"/>
+          <w:szCs w:val="26"/>
+          <w:shd w:val="clear" w:color="auto" w:fill="FFFFFF"/>
+        </w:rPr>
+      </w:pPr>
+    </w:p>
+    <w:p>
+      <w:pPr>
+        <w:pStyle w:val="ListParagraph"/>
+      </w:pPr>
+      <w:r>
+        <w:t>SELECT *</w:t>
+      </w:r>
+    </w:p>
+    <w:p>
+      <w:pPr>
+        <w:pStyle w:val="ListParagraph"/>
+      </w:pPr>
+      <w:r>
+        <w:t>FROM orders</w:t>
+      </w:r>
+    </w:p>
+    <w:p>
+      <w:pPr>
+        <w:pStyle w:val="ListParagraph"/>
+      </w:pPr>
+      <w:r>
+        <w:t xml:space="preserve">WHERE </w:t>
+      </w:r>
+      <w:proofErr w:type="spellStart"/>
+      <w:r>
+        <w:t>purch_amt</w:t>
+      </w:r>
+      <w:proofErr w:type="spellEnd"/>
+      <w:r>
+        <w:t xml:space="preserve"> &lt; ( SELECT MAX(</w:t>
+      </w:r>
+      <w:proofErr w:type="spellStart"/>
+      <w:r>
+        <w:t>purch_amt</w:t>
+      </w:r>
+      <w:proofErr w:type="spellEnd"/>
+      <w:r>
+        <w:t>)</w:t>
+      </w:r>
+    </w:p>
+    <w:p>
+      <w:pPr>
+        <w:pStyle w:val="ListParagraph"/>
+      </w:pPr>
+      <w:r>
+        <w:t xml:space="preserve">                    FROM customer AS c</w:t>
+      </w:r>
+    </w:p>
+    <w:p>
+      <w:pPr>
+        <w:pStyle w:val="ListParagraph"/>
+      </w:pPr>
+      <w:r>
+        <w:t xml:space="preserve">                    JOIN orders AS o</w:t>
+      </w:r>
+    </w:p>
+    <w:p>
+      <w:pPr>
+        <w:pStyle w:val="ListParagraph"/>
+      </w:pPr>
+      <w:r>
+        <w:t xml:space="preserve">                    ON </w:t>
+      </w:r>
+      <w:proofErr w:type="spellStart"/>
+      <w:r>
+        <w:t>c.customer_id</w:t>
+      </w:r>
+      <w:proofErr w:type="spellEnd"/>
+      <w:r>
+        <w:t xml:space="preserve"> = </w:t>
+      </w:r>
+      <w:proofErr w:type="spellStart"/>
+      <w:r>
+        <w:t>o.customer_id</w:t>
+      </w:r>
+      <w:proofErr w:type="spellEnd"/>
+    </w:p>
+    <w:p>
+      <w:pPr>
+        <w:pStyle w:val="ListParagraph"/>
+      </w:pPr>
+      <w:r>
+        <w:t xml:space="preserve">                    WHERE city = 'London' )</w:t>
+      </w:r>
+    </w:p>
+    <w:p/>
+    <w:p>
+      <w:pPr>
+        <w:pStyle w:val="ListParagraph"/>
+        <w:numPr>
+          <w:ilvl w:val="0"/>
+          <w:numId w:val="1"/>
+        </w:numPr>
+      </w:pPr>
+      <w:r>
+        <w:rPr>
+          <w:rFonts w:ascii="Helvetica" w:hAnsi="Helvetica" w:cs="Helvetica"/>
+          <w:sz w:val="26"/>
+          <w:szCs w:val="26"/>
+          <w:shd w:val="clear" w:color="auto" w:fill="FFFFFF"/>
+        </w:rPr>
+        <w:t>Write a query to display only those customers whose grade are, in fact, higher than every customer in New York.</w:t>
+      </w:r>
+    </w:p>
+    <w:p>
+      <w:pPr>
+        <w:pStyle w:val="ListParagraph"/>
+        <w:rPr>
+          <w:rFonts w:ascii="Helvetica" w:hAnsi="Helvetica" w:cs="Helvetica"/>
+          <w:sz w:val="26"/>
+          <w:szCs w:val="26"/>
+          <w:shd w:val="clear" w:color="auto" w:fill="FFFFFF"/>
+        </w:rPr>
+      </w:pPr>
+    </w:p>
+    <w:p>
+      <w:pPr>
+        <w:pStyle w:val="ListParagraph"/>
+      </w:pPr>
+      <w:r>
+        <w:t>SELECT *</w:t>
+      </w:r>
+    </w:p>
+    <w:p>
+      <w:pPr>
+        <w:pStyle w:val="ListParagraph"/>
+      </w:pPr>
+      <w:r>
+        <w:t>FROM customer</w:t>
+      </w:r>
+    </w:p>
+    <w:p>
+      <w:pPr>
+        <w:pStyle w:val="ListParagraph"/>
+      </w:pPr>
+      <w:r>
+        <w:t>WHERE grade &gt; ALL ( SELECT grade</w:t>
+      </w:r>
+    </w:p>
+    <w:p>
+      <w:pPr>
+        <w:pStyle w:val="ListParagraph"/>
+      </w:pPr>
+      <w:r>
+        <w:t xml:space="preserve">                    FROM customer</w:t>
+      </w:r>
+    </w:p>
+    <w:p>
+      <w:pPr>
+        <w:pStyle w:val="ListParagraph"/>
+      </w:pPr>
+      <w:r>
+        <w:t xml:space="preserve">                    WHERE city = 'New York' )</w:t>
+      </w:r>
+    </w:p>
+    <w:p/>
+    <w:p>
+      <w:pPr>
+        <w:pStyle w:val="ListParagraph"/>
+        <w:numPr>
+          <w:ilvl w:val="0"/>
+          <w:numId w:val="1"/>
+        </w:numPr>
+      </w:pPr>
+      <w:r>
+        <w:rPr>
+          <w:rFonts w:ascii="Helvetica" w:hAnsi="Helvetica" w:cs="Helvetica"/>
+          <w:sz w:val="26"/>
+          <w:szCs w:val="26"/>
+          <w:shd w:val="clear" w:color="auto" w:fill="FFFFFF"/>
+        </w:rPr>
+        <w:t xml:space="preserve">Write a query in </w:t>
+      </w:r>
+      <w:proofErr w:type="spellStart"/>
+      <w:r>
+        <w:rPr>
+          <w:rFonts w:ascii="Helvetica" w:hAnsi="Helvetica" w:cs="Helvetica"/>
+          <w:sz w:val="26"/>
+          <w:szCs w:val="26"/>
+          <w:shd w:val="clear" w:color="auto" w:fill="FFFFFF"/>
+        </w:rPr>
+        <w:t>sql</w:t>
+      </w:r>
+      <w:proofErr w:type="spellEnd"/>
+      <w:r>
+        <w:rPr>
+          <w:rFonts w:ascii="Helvetica" w:hAnsi="Helvetica" w:cs="Helvetica"/>
+          <w:sz w:val="26"/>
+          <w:szCs w:val="26"/>
+          <w:shd w:val="clear" w:color="auto" w:fill="FFFFFF"/>
+        </w:rPr>
+        <w:t xml:space="preserve"> to find the name, city, and the total sum of orders amount a salesman collects. Salesman should belong to the cities where any of the customer belongs.</w:t>
+      </w:r>
+    </w:p>
+    <w:p>
+      <w:pPr>
+        <w:pStyle w:val="ListParagraph"/>
+        <w:rPr>
+          <w:rFonts w:ascii="Helvetica" w:hAnsi="Helvetica" w:cs="Helvetica"/>
+          <w:sz w:val="26"/>
+          <w:szCs w:val="26"/>
+          <w:shd w:val="clear" w:color="auto" w:fill="FFFFFF"/>
+        </w:rPr>
+      </w:pPr>
+    </w:p>
+    <w:p>
+      <w:pPr>
+        <w:pStyle w:val="ListParagraph"/>
+      </w:pPr>
+      <w:r>
+        <w:t xml:space="preserve">SELECT s.name, </w:t>
+      </w:r>
+      <w:proofErr w:type="spellStart"/>
+      <w:r>
+        <w:t>s.city</w:t>
+      </w:r>
+      <w:proofErr w:type="spellEnd"/>
+      <w:r>
+        <w:t xml:space="preserve">, </w:t>
+      </w:r>
+      <w:proofErr w:type="spellStart"/>
+      <w:r>
+        <w:t>total.total_amt</w:t>
+      </w:r>
+      <w:proofErr w:type="spellEnd"/>
+    </w:p>
+    <w:p>
+      <w:pPr>
+        <w:pStyle w:val="ListParagraph"/>
+      </w:pPr>
+      <w:r>
+        <w:t xml:space="preserve">FROM salesman AS s, ( SELECT </w:t>
+      </w:r>
+      <w:proofErr w:type="spellStart"/>
+      <w:r>
+        <w:t>s.salesman_id</w:t>
+      </w:r>
+      <w:proofErr w:type="spellEnd"/>
+      <w:r>
+        <w:t>, SUM(</w:t>
+      </w:r>
+      <w:proofErr w:type="spellStart"/>
+      <w:r>
+        <w:t>o.purch_amt</w:t>
+      </w:r>
+      <w:proofErr w:type="spellEnd"/>
+      <w:r>
+        <w:t xml:space="preserve">) AS </w:t>
+      </w:r>
+      <w:proofErr w:type="spellStart"/>
+      <w:r>
+        <w:t>total_amt</w:t>
+      </w:r>
+      <w:proofErr w:type="spellEnd"/>
+    </w:p>
+    <w:p>
+      <w:pPr>
+        <w:pStyle w:val="ListParagraph"/>
+      </w:pPr>
+      <w:r>
+        <w:t xml:space="preserve">                      FROM salesman AS s</w:t>
+      </w:r>
+    </w:p>
+    <w:p>
+      <w:pPr>
+        <w:pStyle w:val="ListParagraph"/>
+      </w:pPr>
+      <w:r>
+        <w:t xml:space="preserve">                      JOIN orders AS o</w:t>
+      </w:r>
+    </w:p>
+    <w:p>
+      <w:pPr>
+        <w:pStyle w:val="ListParagraph"/>
+      </w:pPr>
+      <w:r>
+        <w:t xml:space="preserve">                      ON </w:t>
+      </w:r>
+      <w:proofErr w:type="spellStart"/>
+      <w:r>
+        <w:t>s.salesman_id</w:t>
+      </w:r>
+      <w:proofErr w:type="spellEnd"/>
+      <w:r>
+        <w:t xml:space="preserve"> = </w:t>
+      </w:r>
+      <w:proofErr w:type="spellStart"/>
+      <w:r>
+        <w:t>o.salesman_id</w:t>
+      </w:r>
+      <w:proofErr w:type="spellEnd"/>
+    </w:p>
+    <w:p>
+      <w:pPr>
+        <w:pStyle w:val="ListParagraph"/>
+      </w:pPr>
+      <w:r>
+        <w:t xml:space="preserve">                      GROUP BY </w:t>
+      </w:r>
+      <w:proofErr w:type="spellStart"/>
+      <w:r>
+        <w:t>s.salesman_id</w:t>
+      </w:r>
+      <w:proofErr w:type="spellEnd"/>
+      <w:r>
+        <w:t xml:space="preserve"> ) AS total</w:t>
+      </w:r>
+    </w:p>
+    <w:p>
+      <w:pPr>
+        <w:pStyle w:val="ListParagraph"/>
+      </w:pPr>
+      <w:r>
+        <w:t xml:space="preserve">WHERE </w:t>
+      </w:r>
+      <w:proofErr w:type="spellStart"/>
+      <w:r>
+        <w:t>s.salesman_id</w:t>
+      </w:r>
+      <w:proofErr w:type="spellEnd"/>
+      <w:r>
+        <w:t xml:space="preserve"> = </w:t>
+      </w:r>
+      <w:proofErr w:type="spellStart"/>
+      <w:r>
+        <w:t>total.salesman_id</w:t>
+      </w:r>
+      <w:proofErr w:type="spellEnd"/>
+    </w:p>
+    <w:p>
+      <w:pPr>
+        <w:pStyle w:val="ListParagraph"/>
+      </w:pPr>
+      <w:r>
+        <w:t xml:space="preserve">AND </w:t>
+      </w:r>
+      <w:proofErr w:type="spellStart"/>
+      <w:r>
+        <w:t>s.city</w:t>
+      </w:r>
+      <w:proofErr w:type="spellEnd"/>
+      <w:r>
+        <w:t xml:space="preserve"> IN ( SELECT DISTINCT city</w:t>
+      </w:r>
+    </w:p>
+    <w:p>
+      <w:pPr>
+        <w:pStyle w:val="ListParagraph"/>
+      </w:pPr>
+      <w:r>
+        <w:t xml:space="preserve">                FROM customer )</w:t>
+      </w:r>
+    </w:p>
+    <w:p/>
+    <w:p>
+      <w:pPr>
+        <w:pStyle w:val="ListParagraph"/>
+        <w:numPr>
+          <w:ilvl w:val="0"/>
+          <w:numId w:val="1"/>
+        </w:numPr>
+      </w:pPr>
+      <w:r>
+        <w:rPr>
+          <w:rFonts w:ascii="Helvetica" w:hAnsi="Helvetica" w:cs="Helvetica"/>
+          <w:sz w:val="26"/>
+          <w:szCs w:val="26"/>
+          <w:shd w:val="clear" w:color="auto" w:fill="FFFFFF"/>
+        </w:rPr>
+        <w:t>Write a query to get all the information for those customers whose grade is not as the grade of customer who belongs to the city London. </w:t>
+      </w:r>
+    </w:p>
+    <w:p>
+      <w:pPr>
+        <w:pStyle w:val="ListParagraph"/>
+        <w:rPr>
+          <w:rFonts w:ascii="Helvetica" w:hAnsi="Helvetica" w:cs="Helvetica"/>
+          <w:sz w:val="26"/>
+          <w:szCs w:val="26"/>
+          <w:shd w:val="clear" w:color="auto" w:fill="FFFFFF"/>
+        </w:rPr>
+      </w:pPr>
+    </w:p>
+    <w:p>
+      <w:pPr>
+        <w:pStyle w:val="ListParagraph"/>
+      </w:pPr>
+      <w:r>
+        <w:t>SELECT *</w:t>
+      </w:r>
+    </w:p>
+    <w:p>
+      <w:pPr>
+        <w:pStyle w:val="ListParagraph"/>
+      </w:pPr>
+      <w:r>
+        <w:t>FROM customer</w:t>
+      </w:r>
+    </w:p>
+    <w:p>
+      <w:pPr>
+        <w:pStyle w:val="ListParagraph"/>
+      </w:pPr>
+      <w:r>
+        <w:t>WHERE grade != ANY ( SELECT grade</w:t>
+      </w:r>
+    </w:p>
+    <w:p>
+      <w:pPr>
+        <w:pStyle w:val="ListParagraph"/>
+      </w:pPr>
+      <w:r>
+        <w:t xml:space="preserve">                     FROM customer</w:t>
+      </w:r>
+    </w:p>
+    <w:p>
+      <w:pPr>
+        <w:pStyle w:val="ListParagraph"/>
+      </w:pPr>
+      <w:r>
+        <w:t xml:space="preserve">                     WHERE city = 'London' )</w:t>
+      </w:r>
+    </w:p>
+    <w:p/>
+    <w:p>
+      <w:pPr>
+        <w:pStyle w:val="ListParagraph"/>
+        <w:numPr>
+          <w:ilvl w:val="0"/>
+          <w:numId w:val="1"/>
+        </w:numPr>
+      </w:pPr>
+      <w:r>
+        <w:rPr>
+          <w:rFonts w:ascii="Helvetica" w:hAnsi="Helvetica" w:cs="Helvetica"/>
+          <w:sz w:val="26"/>
+          <w:szCs w:val="26"/>
+          <w:shd w:val="clear" w:color="auto" w:fill="FFFFFF"/>
+        </w:rPr>
+        <w:t>Write a query to find all those customers whose grade are not as the grade, belongs to the city Paris.</w:t>
+      </w:r>
+    </w:p>
+    <w:p>
+      <w:pPr>
+        <w:pStyle w:val="ListParagraph"/>
+        <w:rPr>
+          <w:rFonts w:ascii="Helvetica" w:hAnsi="Helvetica" w:cs="Helvetica"/>
+          <w:sz w:val="26"/>
+          <w:szCs w:val="26"/>
+          <w:shd w:val="clear" w:color="auto" w:fill="FFFFFF"/>
+        </w:rPr>
+      </w:pPr>
+    </w:p>
+    <w:p>
+      <w:pPr>
+        <w:pStyle w:val="ListParagraph"/>
+      </w:pPr>
+      <w:r>
+        <w:t>SELECT *</w:t>
+      </w:r>
+    </w:p>
+    <w:p>
+      <w:pPr>
+        <w:pStyle w:val="ListParagraph"/>
+      </w:pPr>
+      <w:r>
+        <w:t>FROM customer</w:t>
+      </w:r>
+    </w:p>
+    <w:p>
+      <w:pPr>
+        <w:pStyle w:val="ListParagraph"/>
+      </w:pPr>
+      <w:r>
+        <w:t>WHERE grade != ANY ( SELECT grade</w:t>
+      </w:r>
+    </w:p>
+    <w:p>
+      <w:pPr>
+        <w:pStyle w:val="ListParagraph"/>
+      </w:pPr>
+      <w:r>
+        <w:lastRenderedPageBreak/>
+        <w:t xml:space="preserve">                     FROM customer</w:t>
+      </w:r>
+    </w:p>
+    <w:p>
+      <w:pPr>
+        <w:pStyle w:val="ListParagraph"/>
+      </w:pPr>
+      <w:r>
+        <w:t xml:space="preserve">                     WHERE city = 'Paris' )</w:t>
+      </w:r>
+    </w:p>
+    <w:p/>
+    <w:p>
+      <w:pPr>
+        <w:pStyle w:val="ListParagraph"/>
+        <w:numPr>
+          <w:ilvl w:val="0"/>
+          <w:numId w:val="1"/>
+        </w:numPr>
+      </w:pPr>
+      <w:r>
+        <w:rPr>
+          <w:rFonts w:ascii="Helvetica" w:hAnsi="Helvetica" w:cs="Helvetica"/>
+          <w:sz w:val="26"/>
+          <w:szCs w:val="26"/>
+          <w:shd w:val="clear" w:color="auto" w:fill="FFFFFF"/>
+        </w:rPr>
+        <w:t>Write a query to find all those customers who hold a different grade than any customer of the city Dallas.</w:t>
+      </w:r>
+    </w:p>
+    <w:p>
+      <w:pPr>
+        <w:pStyle w:val="ListParagraph"/>
+        <w:rPr>
+          <w:rFonts w:ascii="Helvetica" w:hAnsi="Helvetica" w:cs="Helvetica"/>
+          <w:sz w:val="26"/>
+          <w:szCs w:val="26"/>
+          <w:shd w:val="clear" w:color="auto" w:fill="FFFFFF"/>
+        </w:rPr>
+      </w:pPr>
+    </w:p>
+    <w:p>
+      <w:pPr>
+        <w:pStyle w:val="ListParagraph"/>
+      </w:pPr>
+      <w:r>
+        <w:t>SELECT *</w:t>
+      </w:r>
+    </w:p>
+    <w:p>
+      <w:pPr>
+        <w:pStyle w:val="ListParagraph"/>
+      </w:pPr>
+      <w:r>
+        <w:t>FROM customer</w:t>
+      </w:r>
+    </w:p>
+    <w:p>
+      <w:pPr>
+        <w:pStyle w:val="ListParagraph"/>
+      </w:pPr>
+      <w:r>
+        <w:t>WHERE NOT grade = ANY ( SELECT grade</w:t>
+      </w:r>
+    </w:p>
+    <w:p>
+      <w:pPr>
+        <w:pStyle w:val="ListParagraph"/>
+      </w:pPr>
+      <w:r>
+        <w:t xml:space="preserve">                        FROM customer</w:t>
+      </w:r>
+    </w:p>
+    <w:p>
+      <w:pPr>
+        <w:pStyle w:val="ListParagraph"/>
+      </w:pPr>
+      <w:r>
+        <w:t xml:space="preserve">                        WHERE city = 'Dallas' )</w:t>
+      </w:r>
+    </w:p>
+    <w:p/>
+    <w:p>
+      <w:pPr>
+        <w:pStyle w:val="ListParagraph"/>
+        <w:numPr>
+          <w:ilvl w:val="0"/>
+          <w:numId w:val="1"/>
+        </w:numPr>
+      </w:pPr>
+      <w:r>
+        <w:rPr>
+          <w:rFonts w:ascii="Helvetica" w:hAnsi="Helvetica" w:cs="Helvetica"/>
+          <w:sz w:val="26"/>
+          <w:szCs w:val="26"/>
+          <w:shd w:val="clear" w:color="auto" w:fill="FFFFFF"/>
+        </w:rPr>
+        <w:t> Write a SQL query to find the average price of each manufacturer's products along with their name.</w:t>
+      </w:r>
+    </w:p>
+    <w:p>
+      <w:pPr>
+        <w:pStyle w:val="ListParagraph"/>
+        <w:rPr>
+          <w:rFonts w:ascii="Helvetica" w:hAnsi="Helvetica" w:cs="Helvetica"/>
+          <w:sz w:val="26"/>
+          <w:szCs w:val="26"/>
+          <w:shd w:val="clear" w:color="auto" w:fill="FFFFFF"/>
+        </w:rPr>
+      </w:pPr>
+    </w:p>
+    <w:p>
+      <w:pPr>
+        <w:pStyle w:val="ListParagraph"/>
+      </w:pPr>
+      <w:r>
+        <w:t xml:space="preserve">SELECT </w:t>
+      </w:r>
+      <w:proofErr w:type="spellStart"/>
+      <w:r>
+        <w:t>c.com_name</w:t>
+      </w:r>
+      <w:proofErr w:type="spellEnd"/>
+      <w:r>
+        <w:t>, AVG(</w:t>
+      </w:r>
+      <w:proofErr w:type="spellStart"/>
+      <w:r>
+        <w:t>m.pro_price</w:t>
+      </w:r>
+      <w:proofErr w:type="spellEnd"/>
+      <w:r>
+        <w:t>)</w:t>
+      </w:r>
+    </w:p>
+    <w:p>
+      <w:pPr>
+        <w:pStyle w:val="ListParagraph"/>
+      </w:pPr>
+      <w:r>
+        <w:t xml:space="preserve">FROM </w:t>
+      </w:r>
+      <w:proofErr w:type="spellStart"/>
+      <w:r>
+        <w:t>item_mast</w:t>
+      </w:r>
+      <w:proofErr w:type="spellEnd"/>
+      <w:r>
+        <w:t xml:space="preserve"> AS m, </w:t>
+      </w:r>
+      <w:proofErr w:type="spellStart"/>
+      <w:r>
+        <w:t>company_mast</w:t>
+      </w:r>
+      <w:proofErr w:type="spellEnd"/>
+      <w:r>
+        <w:t xml:space="preserve"> AS c</w:t>
+      </w:r>
+    </w:p>
+    <w:p>
+      <w:pPr>
+        <w:pStyle w:val="ListParagraph"/>
+      </w:pPr>
+      <w:r>
+        <w:t xml:space="preserve">WHERE </w:t>
+      </w:r>
+      <w:proofErr w:type="spellStart"/>
+      <w:r>
+        <w:t>m.pro_com</w:t>
+      </w:r>
+      <w:proofErr w:type="spellEnd"/>
+      <w:r>
+        <w:t xml:space="preserve"> = </w:t>
+      </w:r>
+      <w:proofErr w:type="spellStart"/>
+      <w:r>
+        <w:t>c.com_id</w:t>
+      </w:r>
+      <w:proofErr w:type="spellEnd"/>
+    </w:p>
+    <w:p>
+      <w:pPr>
+        <w:pStyle w:val="ListParagraph"/>
+      </w:pPr>
+      <w:r>
+        <w:t xml:space="preserve">GROUP BY </w:t>
+      </w:r>
+      <w:proofErr w:type="spellStart"/>
+      <w:r>
+        <w:t>c.com_name</w:t>
+      </w:r>
+      <w:proofErr w:type="spellEnd"/>
+      <w:r>
+        <w:t>;</w:t>
+      </w:r>
+    </w:p>
+    <w:p/>
+    <w:p>
+      <w:pPr>
+        <w:pStyle w:val="ListParagraph"/>
+        <w:numPr>
+          <w:ilvl w:val="0"/>
+          <w:numId w:val="1"/>
+        </w:numPr>
+      </w:pPr>
+      <w:r>
+        <w:rPr>
+          <w:rFonts w:ascii="Helvetica" w:hAnsi="Helvetica" w:cs="Helvetica"/>
+          <w:sz w:val="26"/>
+          <w:szCs w:val="26"/>
+          <w:shd w:val="clear" w:color="auto" w:fill="FFFFFF"/>
+        </w:rPr>
+        <w:t>Write a SQL query to display the average price of the products which is more than or equal to 350 along with their names.</w:t>
+      </w:r>
+    </w:p>
+    <w:p>
+      <w:pPr>
+        <w:pStyle w:val="ListParagraph"/>
+        <w:rPr>
+          <w:rFonts w:ascii="Helvetica" w:hAnsi="Helvetica" w:cs="Helvetica"/>
+          <w:sz w:val="26"/>
+          <w:szCs w:val="26"/>
+          <w:shd w:val="clear" w:color="auto" w:fill="FFFFFF"/>
+        </w:rPr>
+      </w:pPr>
+    </w:p>
+    <w:p>
+      <w:pPr>
+        <w:pStyle w:val="ListParagraph"/>
+      </w:pPr>
+      <w:r>
+        <w:t xml:space="preserve">SELECT </w:t>
+      </w:r>
+      <w:proofErr w:type="spellStart"/>
+      <w:r>
+        <w:t>c.com_name</w:t>
+      </w:r>
+      <w:proofErr w:type="spellEnd"/>
+      <w:r>
+        <w:t>, AVG(</w:t>
+      </w:r>
+      <w:proofErr w:type="spellStart"/>
+      <w:r>
+        <w:t>m.pro_price</w:t>
+      </w:r>
+      <w:proofErr w:type="spellEnd"/>
+      <w:r>
+        <w:t>) AS "average"</w:t>
+      </w:r>
+    </w:p>
+    <w:p>
+      <w:pPr>
+        <w:pStyle w:val="ListParagraph"/>
+      </w:pPr>
+      <w:r>
+        <w:t xml:space="preserve">FROM </w:t>
+      </w:r>
+      <w:proofErr w:type="spellStart"/>
+      <w:r>
+        <w:t>item_mast</w:t>
+      </w:r>
+      <w:proofErr w:type="spellEnd"/>
+      <w:r>
+        <w:t xml:space="preserve"> AS m, </w:t>
+      </w:r>
+      <w:proofErr w:type="spellStart"/>
+      <w:r>
+        <w:t>company_mast</w:t>
+      </w:r>
+      <w:proofErr w:type="spellEnd"/>
+      <w:r>
+        <w:t xml:space="preserve"> AS c</w:t>
+      </w:r>
+    </w:p>
+    <w:p>
+      <w:pPr>
+        <w:pStyle w:val="ListParagraph"/>
+      </w:pPr>
+      <w:r>
+        <w:t xml:space="preserve">WHERE </w:t>
+      </w:r>
+      <w:proofErr w:type="spellStart"/>
+      <w:r>
+        <w:t>m.pro_com</w:t>
+      </w:r>
+      <w:proofErr w:type="spellEnd"/>
+      <w:r>
+        <w:t xml:space="preserve"> = </w:t>
+      </w:r>
+      <w:proofErr w:type="spellStart"/>
+      <w:r>
+        <w:t>c.com_id</w:t>
+      </w:r>
+      <w:proofErr w:type="spellEnd"/>
+    </w:p>
+    <w:p>
+      <w:pPr>
+        <w:pStyle w:val="ListParagraph"/>
+      </w:pPr>
+      <w:r>
+        <w:t xml:space="preserve">GROUP BY </w:t>
+      </w:r>
+      <w:proofErr w:type="spellStart"/>
+      <w:r>
+        <w:t>c.com_name</w:t>
+      </w:r>
+      <w:proofErr w:type="spellEnd"/>
+    </w:p>
+    <w:p>
+      <w:pPr>
+        <w:pStyle w:val="ListParagraph"/>
+      </w:pPr>
+      <w:r>
+        <w:t>HAVING AVG(</w:t>
+      </w:r>
+      <w:proofErr w:type="spellStart"/>
+      <w:r>
+        <w:t>m.pro_price</w:t>
+      </w:r>
+      <w:proofErr w:type="spellEnd"/>
+      <w:r>
+        <w:t>) &gt;= 350;</w:t>
+      </w:r>
+    </w:p>
+    <w:p/>
+    <w:p>
+      <w:pPr>
+        <w:pStyle w:val="ListParagraph"/>
+        <w:numPr>
+          <w:ilvl w:val="0"/>
+          <w:numId w:val="1"/>
+        </w:numPr>
+      </w:pPr>
+      <w:r>
+        <w:rPr>
+          <w:rFonts w:ascii="Helvetica" w:hAnsi="Helvetica" w:cs="Helvetica"/>
+          <w:sz w:val="26"/>
+          <w:szCs w:val="26"/>
+          <w:shd w:val="clear" w:color="auto" w:fill="FFFFFF"/>
+        </w:rPr>
+        <w:t>Write a SQL query to display the name of each company, price for their most expensive product along with their Name.</w:t>
+      </w:r>
+    </w:p>
+    <w:p>
+      <w:pPr>
+        <w:pStyle w:val="ListParagraph"/>
+        <w:rPr>
+          <w:rFonts w:ascii="Helvetica" w:hAnsi="Helvetica" w:cs="Helvetica"/>
+          <w:sz w:val="26"/>
+          <w:szCs w:val="26"/>
+          <w:shd w:val="clear" w:color="auto" w:fill="FFFFFF"/>
+        </w:rPr>
+      </w:pPr>
+    </w:p>
+    <w:p>
+      <w:pPr>
+        <w:pStyle w:val="ListParagraph"/>
+      </w:pPr>
+      <w:r>
+        <w:t xml:space="preserve">SELECT </w:t>
+      </w:r>
+      <w:proofErr w:type="spellStart"/>
+      <w:r>
+        <w:t>c.com_name</w:t>
+      </w:r>
+      <w:proofErr w:type="spellEnd"/>
+      <w:r>
+        <w:t xml:space="preserve">, </w:t>
+      </w:r>
+      <w:proofErr w:type="spellStart"/>
+      <w:r>
+        <w:t>m.pro_name</w:t>
+      </w:r>
+      <w:proofErr w:type="spellEnd"/>
+      <w:r>
+        <w:t xml:space="preserve">, </w:t>
+      </w:r>
+      <w:proofErr w:type="spellStart"/>
+      <w:r>
+        <w:t>m.pro_price</w:t>
+      </w:r>
+      <w:proofErr w:type="spellEnd"/>
+    </w:p>
+    <w:p>
+      <w:pPr>
+        <w:pStyle w:val="ListParagraph"/>
+      </w:pPr>
+      <w:r>
+        <w:t xml:space="preserve">FROM </w:t>
+      </w:r>
+      <w:proofErr w:type="spellStart"/>
+      <w:r>
+        <w:t>company_mast</w:t>
+      </w:r>
+      <w:proofErr w:type="spellEnd"/>
+      <w:r>
+        <w:t xml:space="preserve"> AS c, </w:t>
+      </w:r>
+      <w:proofErr w:type="spellStart"/>
+      <w:r>
+        <w:t>item_mast</w:t>
+      </w:r>
+      <w:proofErr w:type="spellEnd"/>
+      <w:r>
+        <w:t xml:space="preserve"> AS m</w:t>
+      </w:r>
+    </w:p>
+    <w:p>
+      <w:pPr>
+        <w:pStyle w:val="ListParagraph"/>
+      </w:pPr>
+      <w:r>
+        <w:t xml:space="preserve">WHERE </w:t>
+      </w:r>
+      <w:proofErr w:type="spellStart"/>
+      <w:r>
+        <w:t>c.com_id</w:t>
+      </w:r>
+      <w:proofErr w:type="spellEnd"/>
+      <w:r>
+        <w:t xml:space="preserve"> = </w:t>
+      </w:r>
+      <w:proofErr w:type="spellStart"/>
+      <w:r>
+        <w:t>m.pro_com</w:t>
+      </w:r>
+      <w:proofErr w:type="spellEnd"/>
+    </w:p>
+    <w:p>
+      <w:pPr>
+        <w:pStyle w:val="ListParagraph"/>
+      </w:pPr>
+      <w:r>
+        <w:t xml:space="preserve">AND </w:t>
+      </w:r>
+      <w:proofErr w:type="spellStart"/>
+      <w:r>
+        <w:t>m.pro_price</w:t>
+      </w:r>
+      <w:proofErr w:type="spellEnd"/>
+      <w:r>
+        <w:t xml:space="preserve"> = ( SELECT MAX(</w:t>
+      </w:r>
+      <w:proofErr w:type="spellStart"/>
+      <w:r>
+        <w:t>i.pro_price</w:t>
+      </w:r>
+      <w:proofErr w:type="spellEnd"/>
+      <w:r>
+        <w:t xml:space="preserve">) </w:t>
+      </w:r>
+    </w:p>
+    <w:p>
+      <w:pPr>
+        <w:pStyle w:val="ListParagraph"/>
+      </w:pPr>
+      <w:r>
+        <w:t xml:space="preserve">                    FROM </w:t>
+      </w:r>
+      <w:proofErr w:type="spellStart"/>
+      <w:r>
+        <w:t>item_mast</w:t>
+      </w:r>
+      <w:proofErr w:type="spellEnd"/>
+      <w:r>
+        <w:t xml:space="preserve"> AS </w:t>
+      </w:r>
+      <w:proofErr w:type="spellStart"/>
+      <w:r>
+        <w:t>i</w:t>
+      </w:r>
+      <w:proofErr w:type="spellEnd"/>
+    </w:p>
+    <w:p>
+      <w:pPr>
+        <w:pStyle w:val="ListParagraph"/>
+      </w:pPr>
+      <w:r>
+        <w:t xml:space="preserve">                    WHERE </w:t>
+      </w:r>
+      <w:proofErr w:type="spellStart"/>
+      <w:r>
+        <w:t>i.pro_com</w:t>
+      </w:r>
+      <w:proofErr w:type="spellEnd"/>
+      <w:r>
+        <w:t xml:space="preserve"> = </w:t>
+      </w:r>
+      <w:proofErr w:type="spellStart"/>
+      <w:r>
+        <w:t>c.com_id</w:t>
+      </w:r>
+      <w:proofErr w:type="spellEnd"/>
+      <w:r>
+        <w:t xml:space="preserve"> )</w:t>
+      </w:r>
+    </w:p>
+    <w:p>
+      <w:pPr>
+        <w:pStyle w:val="ListParagraph"/>
+      </w:pPr>
+    </w:p>
+    <w:p>
+      <w:pPr>
+        <w:pStyle w:val="ListParagraph"/>
+        <w:numPr>
+          <w:ilvl w:val="0"/>
+          <w:numId w:val="1"/>
+        </w:numPr>
+      </w:pPr>
+      <w:r>
+        <w:rPr>
+          <w:rFonts w:ascii="Helvetica" w:hAnsi="Helvetica" w:cs="Helvetica"/>
+          <w:sz w:val="26"/>
+          <w:szCs w:val="26"/>
+          <w:shd w:val="clear" w:color="auto" w:fill="FFFFFF"/>
+        </w:rPr>
+        <w:lastRenderedPageBreak/>
+        <w:t xml:space="preserve">Write a query in SQL to find all the details of employees whose last name is Gabriel or </w:t>
+      </w:r>
+      <w:proofErr w:type="spellStart"/>
+      <w:r>
+        <w:rPr>
+          <w:rFonts w:ascii="Helvetica" w:hAnsi="Helvetica" w:cs="Helvetica"/>
+          <w:sz w:val="26"/>
+          <w:szCs w:val="26"/>
+          <w:shd w:val="clear" w:color="auto" w:fill="FFFFFF"/>
+        </w:rPr>
+        <w:t>Dosio</w:t>
+      </w:r>
+      <w:proofErr w:type="spellEnd"/>
+      <w:r>
+        <w:rPr>
+          <w:rFonts w:ascii="Helvetica" w:hAnsi="Helvetica" w:cs="Helvetica"/>
+          <w:sz w:val="26"/>
+          <w:szCs w:val="26"/>
+          <w:shd w:val="clear" w:color="auto" w:fill="FFFFFF"/>
+        </w:rPr>
+        <w:t>.</w:t>
+      </w:r>
+    </w:p>
+    <w:p>
+      <w:pPr>
+        <w:pStyle w:val="ListParagraph"/>
+        <w:rPr>
+          <w:rFonts w:ascii="Helvetica" w:hAnsi="Helvetica" w:cs="Helvetica"/>
+          <w:sz w:val="26"/>
+          <w:szCs w:val="26"/>
+          <w:shd w:val="clear" w:color="auto" w:fill="FFFFFF"/>
+        </w:rPr>
+      </w:pPr>
+    </w:p>
+    <w:p>
+      <w:pPr>
+        <w:pStyle w:val="ListParagraph"/>
+      </w:pPr>
+      <w:r>
+        <w:t>SELECT *</w:t>
+      </w:r>
+    </w:p>
+    <w:p>
+      <w:pPr>
+        <w:pStyle w:val="ListParagraph"/>
+      </w:pPr>
+      <w:r>
+        <w:t xml:space="preserve">FROM </w:t>
+      </w:r>
+      <w:proofErr w:type="spellStart"/>
+      <w:r>
+        <w:t>emp_details</w:t>
+      </w:r>
+      <w:proofErr w:type="spellEnd"/>
+    </w:p>
+    <w:p>
+      <w:pPr>
+        <w:pStyle w:val="ListParagraph"/>
+      </w:pPr>
+      <w:r>
+        <w:t xml:space="preserve">WHERE </w:t>
+      </w:r>
+      <w:proofErr w:type="spellStart"/>
+      <w:r>
+        <w:t>emp_lname</w:t>
+      </w:r>
+      <w:proofErr w:type="spellEnd"/>
+      <w:r>
+        <w:t xml:space="preserve"> IN ('Gabriel', '</w:t>
+      </w:r>
+      <w:proofErr w:type="spellStart"/>
+      <w:r>
+        <w:t>Dosio</w:t>
+      </w:r>
+      <w:proofErr w:type="spellEnd"/>
+      <w:r>
+        <w:t>')</w:t>
+      </w:r>
+    </w:p>
+    <w:p/>
+    <w:p>
+      <w:pPr>
+        <w:pStyle w:val="ListParagraph"/>
+        <w:numPr>
+          <w:ilvl w:val="0"/>
+          <w:numId w:val="1"/>
+        </w:numPr>
+      </w:pPr>
+      <w:r>
+        <w:rPr>
+          <w:rFonts w:ascii="Helvetica" w:hAnsi="Helvetica" w:cs="Helvetica"/>
+          <w:sz w:val="26"/>
+          <w:szCs w:val="26"/>
+          <w:shd w:val="clear" w:color="auto" w:fill="FFFFFF"/>
+        </w:rPr>
+        <w:t>Write a query in SQL to display all the details of employees who works in department 89 or 63.</w:t>
+      </w:r>
+    </w:p>
+    <w:p>
+      <w:pPr>
+        <w:pStyle w:val="ListParagraph"/>
+        <w:rPr>
+          <w:rFonts w:ascii="Helvetica" w:hAnsi="Helvetica" w:cs="Helvetica"/>
+          <w:sz w:val="26"/>
+          <w:szCs w:val="26"/>
+          <w:shd w:val="clear" w:color="auto" w:fill="FFFFFF"/>
+        </w:rPr>
+      </w:pPr>
+    </w:p>
+    <w:p>
+      <w:pPr>
+        <w:pStyle w:val="ListParagraph"/>
+      </w:pPr>
+      <w:r>
+        <w:t>SELECT *</w:t>
+      </w:r>
+    </w:p>
+    <w:p>
+      <w:pPr>
+        <w:pStyle w:val="ListParagraph"/>
+      </w:pPr>
+      <w:r>
+        <w:t xml:space="preserve">FROM </w:t>
+      </w:r>
+      <w:proofErr w:type="spellStart"/>
+      <w:r>
+        <w:t>emp_details</w:t>
+      </w:r>
+      <w:proofErr w:type="spellEnd"/>
+      <w:r>
+        <w:t xml:space="preserve"> AS e, </w:t>
+      </w:r>
+      <w:proofErr w:type="spellStart"/>
+      <w:r>
+        <w:t>emp_department</w:t>
+      </w:r>
+      <w:proofErr w:type="spellEnd"/>
+      <w:r>
+        <w:t xml:space="preserve"> AS d</w:t>
+      </w:r>
+    </w:p>
+    <w:p>
+      <w:pPr>
+        <w:pStyle w:val="ListParagraph"/>
+      </w:pPr>
+      <w:r>
+        <w:t xml:space="preserve">WHERE </w:t>
+      </w:r>
+      <w:proofErr w:type="spellStart"/>
+      <w:r>
+        <w:t>e.emp_dept</w:t>
+      </w:r>
+      <w:proofErr w:type="spellEnd"/>
+      <w:r>
+        <w:t xml:space="preserve"> = </w:t>
+      </w:r>
+      <w:proofErr w:type="spellStart"/>
+      <w:r>
+        <w:t>d.dpt_code</w:t>
+      </w:r>
+      <w:proofErr w:type="spellEnd"/>
+    </w:p>
+    <w:p>
+      <w:pPr>
+        <w:pStyle w:val="ListParagraph"/>
+      </w:pPr>
+      <w:r>
+        <w:t xml:space="preserve">AND </w:t>
+      </w:r>
+      <w:proofErr w:type="spellStart"/>
+      <w:r>
+        <w:t>d.dpt_code</w:t>
+      </w:r>
+      <w:proofErr w:type="spellEnd"/>
+      <w:r>
+        <w:t xml:space="preserve"> in (89, 63)</w:t>
+      </w:r>
+    </w:p>
+    <w:p/>
+    <w:p>
+      <w:pPr>
+        <w:pStyle w:val="ListParagraph"/>
+        <w:numPr>
+          <w:ilvl w:val="0"/>
+          <w:numId w:val="1"/>
+        </w:numPr>
+      </w:pPr>
+      <w:r>
+        <w:rPr>
+          <w:rFonts w:ascii="Helvetica" w:hAnsi="Helvetica" w:cs="Helvetica"/>
+          <w:sz w:val="26"/>
+          <w:szCs w:val="26"/>
+          <w:shd w:val="clear" w:color="auto" w:fill="FFFFFF"/>
+        </w:rPr>
+        <w:t> Write a query in SQL to display the first name and last name of employees working for the department which allotment amount is more than Rs.50000.</w:t>
+      </w:r>
+    </w:p>
+    <w:p>
+      <w:pPr>
+        <w:pStyle w:val="ListParagraph"/>
+        <w:rPr>
+          <w:rFonts w:ascii="Helvetica" w:hAnsi="Helvetica" w:cs="Helvetica"/>
+          <w:sz w:val="26"/>
+          <w:szCs w:val="26"/>
+          <w:shd w:val="clear" w:color="auto" w:fill="FFFFFF"/>
+        </w:rPr>
+      </w:pPr>
+    </w:p>
+    <w:p>
+      <w:pPr>
+        <w:pStyle w:val="ListParagraph"/>
+      </w:pPr>
+      <w:r>
+        <w:t>SELECT *</w:t>
+      </w:r>
+    </w:p>
+    <w:p>
+      <w:pPr>
+        <w:pStyle w:val="ListParagraph"/>
+      </w:pPr>
+      <w:r>
+        <w:t xml:space="preserve">FROM </w:t>
+      </w:r>
+      <w:proofErr w:type="spellStart"/>
+      <w:r>
+        <w:t>emp_details</w:t>
+      </w:r>
+      <w:proofErr w:type="spellEnd"/>
+    </w:p>
+    <w:p>
+      <w:pPr>
+        <w:pStyle w:val="ListParagraph"/>
+      </w:pPr>
+      <w:r>
+        <w:t xml:space="preserve">WHERE </w:t>
+      </w:r>
+      <w:proofErr w:type="spellStart"/>
+      <w:r>
+        <w:t>emp_dept</w:t>
+      </w:r>
+      <w:proofErr w:type="spellEnd"/>
+      <w:r>
+        <w:t xml:space="preserve"> IN ( SELECT </w:t>
+      </w:r>
+      <w:proofErr w:type="spellStart"/>
+      <w:r>
+        <w:t>dpt_code</w:t>
+      </w:r>
+      <w:proofErr w:type="spellEnd"/>
+    </w:p>
+    <w:p>
+      <w:pPr>
+        <w:pStyle w:val="ListParagraph"/>
+      </w:pPr>
+      <w:r>
+        <w:t xml:space="preserve">                    FROM </w:t>
+      </w:r>
+      <w:proofErr w:type="spellStart"/>
+      <w:r>
+        <w:t>emp_department</w:t>
+      </w:r>
+      <w:proofErr w:type="spellEnd"/>
+    </w:p>
+    <w:p>
+      <w:pPr>
+        <w:pStyle w:val="ListParagraph"/>
+      </w:pPr>
+      <w:r>
+        <w:t xml:space="preserve">                    WHERE </w:t>
+      </w:r>
+      <w:proofErr w:type="spellStart"/>
+      <w:r>
+        <w:t>dpt_allotment</w:t>
+      </w:r>
+      <w:proofErr w:type="spellEnd"/>
+      <w:r>
+        <w:t xml:space="preserve"> &gt; 50000 )</w:t>
+      </w:r>
+    </w:p>
+    <w:p/>
+    <w:p>
+      <w:pPr>
+        <w:pStyle w:val="ListParagraph"/>
+        <w:numPr>
+          <w:ilvl w:val="0"/>
+          <w:numId w:val="1"/>
+        </w:numPr>
+      </w:pPr>
+      <w:r>
+        <w:rPr>
+          <w:rFonts w:ascii="Helvetica" w:hAnsi="Helvetica" w:cs="Helvetica"/>
+          <w:sz w:val="26"/>
+          <w:szCs w:val="26"/>
+          <w:shd w:val="clear" w:color="auto" w:fill="FFFFFF"/>
+        </w:rPr>
+        <w:t>Write a query in SQL to find the departments which sanction amount is larger than the average sanction amount of all the departments.</w:t>
+      </w:r>
+    </w:p>
+    <w:p>
+      <w:pPr>
+        <w:pStyle w:val="ListParagraph"/>
+        <w:rPr>
+          <w:rFonts w:ascii="Helvetica" w:hAnsi="Helvetica" w:cs="Helvetica"/>
+          <w:sz w:val="26"/>
+          <w:szCs w:val="26"/>
+          <w:shd w:val="clear" w:color="auto" w:fill="FFFFFF"/>
+        </w:rPr>
+      </w:pPr>
+    </w:p>
+    <w:p>
+      <w:pPr>
+        <w:pStyle w:val="ListParagraph"/>
+      </w:pPr>
+      <w:r>
+        <w:t>SELECT *</w:t>
+      </w:r>
+    </w:p>
+    <w:p>
+      <w:pPr>
+        <w:pStyle w:val="ListParagraph"/>
+      </w:pPr>
+      <w:r>
+        <w:t xml:space="preserve">FROM </w:t>
+      </w:r>
+      <w:proofErr w:type="spellStart"/>
+      <w:r>
+        <w:t>emp_department</w:t>
+      </w:r>
+      <w:proofErr w:type="spellEnd"/>
+    </w:p>
+    <w:p>
+      <w:pPr>
+        <w:pStyle w:val="ListParagraph"/>
+      </w:pPr>
+      <w:r>
+        <w:t xml:space="preserve">WHERE </w:t>
+      </w:r>
+      <w:proofErr w:type="spellStart"/>
+      <w:r>
+        <w:t>dpt_allotment</w:t>
+      </w:r>
+      <w:proofErr w:type="spellEnd"/>
+      <w:r>
+        <w:t xml:space="preserve"> &gt; ( SELECT AVG(</w:t>
+      </w:r>
+      <w:proofErr w:type="spellStart"/>
+      <w:r>
+        <w:t>dpt_allotment</w:t>
+      </w:r>
+      <w:proofErr w:type="spellEnd"/>
+      <w:r>
+        <w:t>)</w:t>
+      </w:r>
+    </w:p>
+    <w:p>
+      <w:pPr>
+        <w:pStyle w:val="ListParagraph"/>
+      </w:pPr>
+      <w:r>
+        <w:t xml:space="preserve">                        FROM </w:t>
+      </w:r>
+      <w:proofErr w:type="spellStart"/>
+      <w:r>
+        <w:t>emp_department</w:t>
+      </w:r>
+      <w:proofErr w:type="spellEnd"/>
+      <w:r>
+        <w:t xml:space="preserve"> )</w:t>
+      </w:r>
+    </w:p>
+    <w:p/>
+    <w:p>
+      <w:pPr>
+        <w:pStyle w:val="ListParagraph"/>
+        <w:numPr>
+          <w:ilvl w:val="0"/>
+          <w:numId w:val="1"/>
+        </w:numPr>
+      </w:pPr>
+      <w:r>
+        <w:rPr>
+          <w:rFonts w:ascii="Helvetica" w:hAnsi="Helvetica" w:cs="Helvetica"/>
+          <w:sz w:val="26"/>
+          <w:szCs w:val="26"/>
+          <w:shd w:val="clear" w:color="auto" w:fill="FFFFFF"/>
+        </w:rPr>
+        <w:t>Write a query in SQL to find the names of departments with more than two employees are working.</w:t>
+      </w:r>
+    </w:p>
+    <w:p>
+      <w:pPr>
+        <w:pStyle w:val="ListParagraph"/>
+        <w:rPr>
+          <w:rFonts w:ascii="Helvetica" w:hAnsi="Helvetica" w:cs="Helvetica"/>
+          <w:sz w:val="26"/>
+          <w:szCs w:val="26"/>
+          <w:shd w:val="clear" w:color="auto" w:fill="FFFFFF"/>
+        </w:rPr>
+      </w:pPr>
+    </w:p>
+    <w:p>
+      <w:pPr>
+        <w:pStyle w:val="ListParagraph"/>
+      </w:pPr>
+      <w:r>
+        <w:t>SELECT *</w:t>
+      </w:r>
+    </w:p>
+    <w:p>
+      <w:pPr>
+        <w:pStyle w:val="ListParagraph"/>
+      </w:pPr>
+      <w:r>
+        <w:t xml:space="preserve">FROM </w:t>
+      </w:r>
+      <w:proofErr w:type="spellStart"/>
+      <w:r>
+        <w:t>emp_department</w:t>
+      </w:r>
+      <w:proofErr w:type="spellEnd"/>
+    </w:p>
+    <w:p>
+      <w:pPr>
+        <w:pStyle w:val="ListParagraph"/>
+      </w:pPr>
+      <w:r>
+        <w:lastRenderedPageBreak/>
+        <w:t xml:space="preserve">WHERE </w:t>
+      </w:r>
+      <w:proofErr w:type="spellStart"/>
+      <w:r>
+        <w:t>dpt_code</w:t>
+      </w:r>
+      <w:proofErr w:type="spellEnd"/>
+      <w:r>
+        <w:t xml:space="preserve"> IN ( SELECT </w:t>
+      </w:r>
+      <w:proofErr w:type="spellStart"/>
+      <w:r>
+        <w:t>emp_dept</w:t>
+      </w:r>
+      <w:proofErr w:type="spellEnd"/>
+    </w:p>
+    <w:p>
+      <w:pPr>
+        <w:pStyle w:val="ListParagraph"/>
+      </w:pPr>
+      <w:r>
+        <w:t xml:space="preserve">                    FROM </w:t>
+      </w:r>
+      <w:proofErr w:type="spellStart"/>
+      <w:r>
+        <w:t>emp_details</w:t>
+      </w:r>
+      <w:proofErr w:type="spellEnd"/>
+    </w:p>
+    <w:p>
+      <w:pPr>
+        <w:pStyle w:val="ListParagraph"/>
+      </w:pPr>
+      <w:r>
+        <w:t xml:space="preserve">                    GROUP BY </w:t>
+      </w:r>
+      <w:proofErr w:type="spellStart"/>
+      <w:r>
+        <w:t>emp_dept</w:t>
+      </w:r>
+      <w:proofErr w:type="spellEnd"/>
+    </w:p>
+    <w:p>
+      <w:pPr>
+        <w:pStyle w:val="ListParagraph"/>
+      </w:pPr>
+      <w:r>
+        <w:t xml:space="preserve">                    HAVING COUNT(</w:t>
+      </w:r>
+      <w:proofErr w:type="spellStart"/>
+      <w:r>
+        <w:t>emp_idno</w:t>
+      </w:r>
+      <w:proofErr w:type="spellEnd"/>
+      <w:r>
+        <w:t>) &gt; 2 )</w:t>
+      </w:r>
+    </w:p>
+    <w:p/>
+    <w:p>
+      <w:pPr>
+        <w:pStyle w:val="ListParagraph"/>
+        <w:numPr>
+          <w:ilvl w:val="0"/>
+          <w:numId w:val="1"/>
+        </w:numPr>
+      </w:pPr>
+      <w:r>
+        <w:rPr>
+          <w:rFonts w:ascii="Helvetica" w:hAnsi="Helvetica" w:cs="Helvetica"/>
+          <w:sz w:val="26"/>
+          <w:szCs w:val="26"/>
+          <w:shd w:val="clear" w:color="auto" w:fill="FFFFFF"/>
+        </w:rPr>
+        <w:t>Write a query in SQL to find the first name and last name of employees working for departments which sanction amount is second lowest.</w:t>
+      </w:r>
+    </w:p>
+    <w:p>
+      <w:pPr>
+        <w:pStyle w:val="ListParagraph"/>
+        <w:rPr>
+          <w:rFonts w:ascii="Helvetica" w:hAnsi="Helvetica" w:cs="Helvetica"/>
+          <w:sz w:val="26"/>
+          <w:szCs w:val="26"/>
+          <w:shd w:val="clear" w:color="auto" w:fill="FFFFFF"/>
+        </w:rPr>
+      </w:pPr>
+    </w:p>
+    <w:p>
+      <w:pPr>
+        <w:pStyle w:val="ListParagraph"/>
+      </w:pPr>
+      <w:r>
+        <w:t xml:space="preserve">SELECT </w:t>
+      </w:r>
+      <w:proofErr w:type="spellStart"/>
+      <w:r>
+        <w:t>emp_lname</w:t>
+      </w:r>
+      <w:proofErr w:type="spellEnd"/>
+      <w:r>
+        <w:t xml:space="preserve">, </w:t>
+      </w:r>
+      <w:proofErr w:type="spellStart"/>
+      <w:r>
+        <w:t>emp_fname</w:t>
+      </w:r>
+      <w:proofErr w:type="spellEnd"/>
+    </w:p>
+    <w:p>
+      <w:pPr>
+        <w:pStyle w:val="ListParagraph"/>
+      </w:pPr>
+      <w:r>
+        <w:t xml:space="preserve">FROM </w:t>
+      </w:r>
+      <w:proofErr w:type="spellStart"/>
+      <w:r>
+        <w:t>emp_details</w:t>
+      </w:r>
+      <w:proofErr w:type="spellEnd"/>
+    </w:p>
+    <w:p>
+      <w:pPr>
+        <w:pStyle w:val="ListParagraph"/>
+      </w:pPr>
+      <w:r>
+        <w:t xml:space="preserve">WHERE </w:t>
+      </w:r>
+      <w:proofErr w:type="spellStart"/>
+      <w:r>
+        <w:t>emp_dept</w:t>
+      </w:r>
+      <w:proofErr w:type="spellEnd"/>
+      <w:r>
+        <w:t xml:space="preserve"> IN ( SELECT </w:t>
+      </w:r>
+      <w:proofErr w:type="spellStart"/>
+      <w:r>
+        <w:t>dpt_code</w:t>
+      </w:r>
+      <w:proofErr w:type="spellEnd"/>
+    </w:p>
+    <w:p>
+      <w:pPr>
+        <w:pStyle w:val="ListParagraph"/>
+      </w:pPr>
+      <w:r>
+        <w:t xml:space="preserve">                    FROM </w:t>
+      </w:r>
+      <w:proofErr w:type="spellStart"/>
+      <w:r>
+        <w:t>emp_department</w:t>
+      </w:r>
+      <w:proofErr w:type="spellEnd"/>
+    </w:p>
+    <w:p>
+      <w:pPr>
+        <w:pStyle w:val="ListParagraph"/>
+      </w:pPr>
+      <w:r>
+        <w:t xml:space="preserve">                    WHERE </w:t>
+      </w:r>
+      <w:proofErr w:type="spellStart"/>
+      <w:r>
+        <w:t>dpt_allotment</w:t>
+      </w:r>
+      <w:proofErr w:type="spellEnd"/>
+      <w:r>
+        <w:t xml:space="preserve"> = ( SELECT MIN(</w:t>
+      </w:r>
+      <w:proofErr w:type="spellStart"/>
+      <w:r>
+        <w:t>dpt_allotment</w:t>
+      </w:r>
+      <w:proofErr w:type="spellEnd"/>
+      <w:r>
+        <w:t>)</w:t>
+      </w:r>
+    </w:p>
+    <w:p>
+      <w:pPr>
+        <w:pStyle w:val="ListParagraph"/>
+      </w:pPr>
+      <w:r>
+        <w:t xml:space="preserve">                                            FROM </w:t>
+      </w:r>
+      <w:proofErr w:type="spellStart"/>
+      <w:r>
+        <w:t>emp_department</w:t>
+      </w:r>
+      <w:proofErr w:type="spellEnd"/>
+    </w:p>
+    <w:p>
+      <w:pPr>
+        <w:pStyle w:val="ListParagraph"/>
+      </w:pPr>
+      <w:r>
+        <w:t xml:space="preserve">                                            WHERE </w:t>
+      </w:r>
+      <w:proofErr w:type="spellStart"/>
+      <w:r>
+        <w:t>dpt_allotment</w:t>
+      </w:r>
+      <w:proofErr w:type="spellEnd"/>
+      <w:r>
+        <w:t xml:space="preserve"> &gt; ( SELECT MIN(</w:t>
+      </w:r>
+      <w:proofErr w:type="spellStart"/>
+      <w:r>
+        <w:t>dpt_allotment</w:t>
+      </w:r>
+      <w:proofErr w:type="spellEnd"/>
+      <w:r>
+        <w:t>)</w:t>
+      </w:r>
+    </w:p>
+    <w:p>
+      <w:pPr>
+        <w:pStyle w:val="ListParagraph"/>
+      </w:pPr>
+      <w:r>
+        <w:t xml:space="preserve">                                            FROM </w:t>
+      </w:r>
+      <w:proofErr w:type="spellStart"/>
+      <w:r>
+        <w:t>emp_department</w:t>
+      </w:r>
+      <w:proofErr w:type="spellEnd"/>
+      <w:r>
+        <w:t xml:space="preserve"> </w:t>
+      </w:r>
+      <w:r>
+        <w:t>)))</w:t>
+      </w:r>
     </w:p>
     <w:p/>
     <w:sectPr>

</xml_diff>